<commit_message>
feat: Implement initial AutoSRS application with integrated notebook, SRS generation, diagramming, and user management features.
</commit_message>
<xml_diff>
--- a/backend/beta/generated_srs/Untitled_Project_SRS_enhanced.docx
+++ b/backend/beta/generated_srs/Untitled_Project_SRS_enhanced.docx
@@ -86,7 +86,7 @@
           <w:rFonts w:ascii="Arial" w:hAnsi="Arial"/>
           <w:sz w:val="24"/>
         </w:rPr>
-        <w:t>Prepared by: N/A</w:t>
+        <w:t>Prepared by: Anonymous</w:t>
       </w:r>
     </w:p>
     <w:p>
@@ -99,7 +99,7 @@
           <w:rFonts w:ascii="Arial" w:hAnsi="Arial"/>
           <w:sz w:val="24"/>
         </w:rPr>
-        <w:t>Organization: Organization</w:t>
+        <w:t>Organization: Unspecified</w:t>
       </w:r>
     </w:p>
     <w:p>
@@ -125,7 +125,7 @@
           <w:rFonts w:ascii="Arial" w:hAnsi="Arial"/>
           <w:sz w:val="24"/>
         </w:rPr>
-        <w:t>Date Created: 02/09/2026</w:t>
+        <w:t>Date Created: 02/10/2026</w:t>
       </w:r>
     </w:p>
     <w:tbl>
@@ -227,7 +227,7 @@
                 <w:rFonts w:ascii="Arial" w:hAnsi="Arial"/>
                 <w:sz w:val="20"/>
               </w:rPr>
-              <w:t>Organization</w:t>
+              <w:t>Unspecified</w:t>
             </w:r>
           </w:p>
         </w:tc>
@@ -338,7 +338,7 @@
             <w:r>
               <w:drawing>
                 <wp:inline xmlns:a="http://schemas.openxmlformats.org/drawingml/2006/main" xmlns:pic="http://schemas.openxmlformats.org/drawingml/2006/picture">
-                  <wp:extent cx="2651760" cy="1524559"/>
+                  <wp:extent cx="2651760" cy="1665798"/>
                   <wp:docPr id="1" name="Picture 1"/>
                   <wp:cNvGraphicFramePr>
                     <a:graphicFrameLocks noChangeAspect="1"/>
@@ -359,7 +359,7 @@
                         <pic:spPr>
                           <a:xfrm>
                             <a:off x="0" y="0"/>
-                            <a:ext cx="2651760" cy="1524559"/>
+                            <a:ext cx="2651760" cy="1665798"/>
                           </a:xfrm>
                           <a:prstGeom prst="rect"/>
                         </pic:spPr>
@@ -391,7 +391,7 @@
             <w:r>
               <w:drawing>
                 <wp:inline xmlns:a="http://schemas.openxmlformats.org/drawingml/2006/main" xmlns:pic="http://schemas.openxmlformats.org/drawingml/2006/picture">
-                  <wp:extent cx="2651760" cy="1734942"/>
+                  <wp:extent cx="2651760" cy="2085184"/>
                   <wp:docPr id="2" name="Picture 2"/>
                   <wp:cNvGraphicFramePr>
                     <a:graphicFrameLocks noChangeAspect="1"/>
@@ -412,7 +412,7 @@
                         <pic:spPr>
                           <a:xfrm>
                             <a:off x="0" y="0"/>
-                            <a:ext cx="2651760" cy="1734942"/>
+                            <a:ext cx="2651760" cy="2085184"/>
                           </a:xfrm>
                           <a:prstGeom prst="rect"/>
                         </pic:spPr>
@@ -446,7 +446,7 @@
             <w:r>
               <w:drawing>
                 <wp:inline xmlns:a="http://schemas.openxmlformats.org/drawingml/2006/main" xmlns:pic="http://schemas.openxmlformats.org/drawingml/2006/picture">
-                  <wp:extent cx="2651760" cy="686751"/>
+                  <wp:extent cx="2651760" cy="701524"/>
                   <wp:docPr id="3" name="Picture 3"/>
                   <wp:cNvGraphicFramePr>
                     <a:graphicFrameLocks noChangeAspect="1"/>
@@ -467,7 +467,7 @@
                         <pic:spPr>
                           <a:xfrm>
                             <a:off x="0" y="0"/>
-                            <a:ext cx="2651760" cy="686751"/>
+                            <a:ext cx="2651760" cy="701524"/>
                           </a:xfrm>
                           <a:prstGeom prst="rect"/>
                         </pic:spPr>
@@ -499,7 +499,7 @@
             <w:r>
               <w:drawing>
                 <wp:inline xmlns:a="http://schemas.openxmlformats.org/drawingml/2006/main" xmlns:pic="http://schemas.openxmlformats.org/drawingml/2006/picture">
-                  <wp:extent cx="2651760" cy="264515"/>
+                  <wp:extent cx="2651760" cy="243147"/>
                   <wp:docPr id="4" name="Picture 4"/>
                   <wp:cNvGraphicFramePr>
                     <a:graphicFrameLocks noChangeAspect="1"/>
@@ -520,7 +520,7 @@
                         <pic:spPr>
                           <a:xfrm>
                             <a:off x="0" y="0"/>
-                            <a:ext cx="2651760" cy="264515"/>
+                            <a:ext cx="2651760" cy="243147"/>
                           </a:xfrm>
                           <a:prstGeom prst="rect"/>
                         </pic:spPr>
@@ -554,7 +554,7 @@
             <w:r>
               <w:drawing>
                 <wp:inline xmlns:a="http://schemas.openxmlformats.org/drawingml/2006/main" xmlns:pic="http://schemas.openxmlformats.org/drawingml/2006/picture">
-                  <wp:extent cx="2651760" cy="257661"/>
+                  <wp:extent cx="2651760" cy="237990"/>
                   <wp:docPr id="5" name="Picture 5"/>
                   <wp:cNvGraphicFramePr>
                     <a:graphicFrameLocks noChangeAspect="1"/>
@@ -575,7 +575,7 @@
                         <pic:spPr>
                           <a:xfrm>
                             <a:off x="0" y="0"/>
-                            <a:ext cx="2651760" cy="257661"/>
+                            <a:ext cx="2651760" cy="237990"/>
                           </a:xfrm>
                           <a:prstGeom prst="rect"/>
                         </pic:spPr>
@@ -607,7 +607,7 @@
             <w:r>
               <w:drawing>
                 <wp:inline xmlns:a="http://schemas.openxmlformats.org/drawingml/2006/main" xmlns:pic="http://schemas.openxmlformats.org/drawingml/2006/picture">
-                  <wp:extent cx="2651760" cy="2196511"/>
+                  <wp:extent cx="2651760" cy="2184372"/>
                   <wp:docPr id="6" name="Picture 6"/>
                   <wp:cNvGraphicFramePr>
                     <a:graphicFrameLocks noChangeAspect="1"/>
@@ -628,7 +628,7 @@
                         <pic:spPr>
                           <a:xfrm>
                             <a:off x="0" y="0"/>
-                            <a:ext cx="2651760" cy="2196511"/>
+                            <a:ext cx="2651760" cy="2184372"/>
                           </a:xfrm>
                           <a:prstGeom prst="rect"/>
                         </pic:spPr>
@@ -668,7 +668,7 @@
     </w:p>
     <w:p>
       <w:r>
-        <w:t>Project problem statement not provided.</w:t>
+        <w:t>No problem statement provided.</w:t>
       </w:r>
     </w:p>
     <w:p>
@@ -681,7 +681,7 @@
     </w:p>
     <w:p>
       <w:r>
-        <w:t>The system provides a centralized platform for Enterprise Software operations with secure access, reporting, and monitoring. Features outside the specified requirements are excluded.</w:t>
+        <w:t>The system provides a centralized platform for General operations with secure access, reporting, and monitoring. Features outside the specified requirements are excluded.</w:t>
       </w:r>
     </w:p>
     <w:p>
@@ -697,7 +697,7 @@
         <w:pStyle w:val="ListBullet"/>
       </w:pPr>
       <w:r>
-        <w:t>Core feature definition pending</w:t>
+        <w:t>Core functionality</w:t>
       </w:r>
     </w:p>
     <w:p>
@@ -916,7 +916,7 @@
     </w:p>
     <w:p>
       <w:r>
-        <w:t>Web Application in the Enterprise Software domain. Project problem statement not provided.</w:t>
+        <w:t>Web Application in the General domain. No problem statement provided.</w:t>
       </w:r>
     </w:p>
     <w:tbl>
@@ -941,7 +941,7 @@
             <w:r>
               <w:drawing>
                 <wp:inline xmlns:a="http://schemas.openxmlformats.org/drawingml/2006/main" xmlns:pic="http://schemas.openxmlformats.org/drawingml/2006/picture">
-                  <wp:extent cx="5303520" cy="3049119"/>
+                  <wp:extent cx="5303520" cy="3331596"/>
                   <wp:docPr id="7" name="Picture 7"/>
                   <wp:cNvGraphicFramePr>
                     <a:graphicFrameLocks noChangeAspect="1"/>
@@ -962,7 +962,7 @@
                         <pic:spPr>
                           <a:xfrm>
                             <a:off x="0" y="0"/>
-                            <a:ext cx="5303520" cy="3049119"/>
+                            <a:ext cx="5303520" cy="3331596"/>
                           </a:xfrm>
                           <a:prstGeom prst="rect"/>
                         </pic:spPr>
@@ -1002,7 +1002,7 @@
         <w:pStyle w:val="ListBullet"/>
       </w:pPr>
       <w:r>
-        <w:t>Core feature definition pending</w:t>
+        <w:t>Core functionality</w:t>
       </w:r>
     </w:p>
     <w:p>
@@ -1104,7 +1104,7 @@
             <w:r>
               <w:drawing>
                 <wp:inline xmlns:a="http://schemas.openxmlformats.org/drawingml/2006/main" xmlns:pic="http://schemas.openxmlformats.org/drawingml/2006/picture">
-                  <wp:extent cx="5303520" cy="3469884"/>
+                  <wp:extent cx="5303520" cy="4170369"/>
                   <wp:docPr id="8" name="Picture 8"/>
                   <wp:cNvGraphicFramePr>
                     <a:graphicFrameLocks noChangeAspect="1"/>
@@ -1125,7 +1125,7 @@
                         <pic:spPr>
                           <a:xfrm>
                             <a:off x="0" y="0"/>
-                            <a:ext cx="5303520" cy="3469884"/>
+                            <a:ext cx="5303520" cy="4170369"/>
                           </a:xfrm>
                           <a:prstGeom prst="rect"/>
                         </pic:spPr>
@@ -1182,7 +1182,7 @@
             <w:r>
               <w:drawing>
                 <wp:inline xmlns:a="http://schemas.openxmlformats.org/drawingml/2006/main" xmlns:pic="http://schemas.openxmlformats.org/drawingml/2006/picture">
-                  <wp:extent cx="5303520" cy="1373501"/>
+                  <wp:extent cx="5303520" cy="1403048"/>
                   <wp:docPr id="9" name="Picture 9"/>
                   <wp:cNvGraphicFramePr>
                     <a:graphicFrameLocks noChangeAspect="1"/>
@@ -1203,7 +1203,7 @@
                         <pic:spPr>
                           <a:xfrm>
                             <a:off x="0" y="0"/>
-                            <a:ext cx="5303520" cy="1373501"/>
+                            <a:ext cx="5303520" cy="1403048"/>
                           </a:xfrm>
                           <a:prstGeom prst="rect"/>
                         </pic:spPr>
@@ -1235,7 +1235,12 @@
         <w:pStyle w:val="Heading2"/>
       </w:pPr>
       <w:r>
-        <w:t>4.1 Core feature definition pending</w:t>
+        <w:t>4.1 Core functionality</w:t>
+      </w:r>
+    </w:p>
+    <w:p>
+      <w:r>
+        <w:t>Description: Standard user flow.</w:t>
       </w:r>
     </w:p>
     <w:p>
@@ -1251,7 +1256,7 @@
         <w:pStyle w:val="ListBullet"/>
       </w:pPr>
       <w:r>
-        <w:t>Support: Core feature definition pending</w:t>
+        <w:t>Support: Core functionality</w:t>
       </w:r>
     </w:p>
     <w:p>
@@ -1289,7 +1294,7 @@
             <w:r>
               <w:drawing>
                 <wp:inline xmlns:a="http://schemas.openxmlformats.org/drawingml/2006/main" xmlns:pic="http://schemas.openxmlformats.org/drawingml/2006/picture">
-                  <wp:extent cx="5303520" cy="529029"/>
+                  <wp:extent cx="5303520" cy="486293"/>
                   <wp:docPr id="10" name="Picture 10"/>
                   <wp:cNvGraphicFramePr>
                     <a:graphicFrameLocks noChangeAspect="1"/>
@@ -1310,7 +1315,7 @@
                         <pic:spPr>
                           <a:xfrm>
                             <a:off x="0" y="0"/>
-                            <a:ext cx="5303520" cy="529029"/>
+                            <a:ext cx="5303520" cy="486293"/>
                           </a:xfrm>
                           <a:prstGeom prst="rect"/>
                         </pic:spPr>
@@ -1442,7 +1447,7 @@
             <w:r>
               <w:drawing>
                 <wp:inline xmlns:a="http://schemas.openxmlformats.org/drawingml/2006/main" xmlns:pic="http://schemas.openxmlformats.org/drawingml/2006/picture">
-                  <wp:extent cx="5303520" cy="515322"/>
+                  <wp:extent cx="5303520" cy="475980"/>
                   <wp:docPr id="11" name="Picture 11"/>
                   <wp:cNvGraphicFramePr>
                     <a:graphicFrameLocks noChangeAspect="1"/>
@@ -1463,7 +1468,7 @@
                         <pic:spPr>
                           <a:xfrm>
                             <a:off x="0" y="0"/>
-                            <a:ext cx="5303520" cy="515322"/>
+                            <a:ext cx="5303520" cy="475980"/>
                           </a:xfrm>
                           <a:prstGeom prst="rect"/>
                         </pic:spPr>
@@ -1525,7 +1530,7 @@
             <w:r>
               <w:drawing>
                 <wp:inline xmlns:a="http://schemas.openxmlformats.org/drawingml/2006/main" xmlns:pic="http://schemas.openxmlformats.org/drawingml/2006/picture">
-                  <wp:extent cx="5303520" cy="4393022"/>
+                  <wp:extent cx="5303520" cy="4368744"/>
                   <wp:docPr id="12" name="Picture 12"/>
                   <wp:cNvGraphicFramePr>
                     <a:graphicFrameLocks noChangeAspect="1"/>
@@ -1546,7 +1551,7 @@
                         <pic:spPr>
                           <a:xfrm>
                             <a:off x="0" y="0"/>
-                            <a:ext cx="5303520" cy="4393022"/>
+                            <a:ext cx="5303520" cy="4368744"/>
                           </a:xfrm>
                           <a:prstGeom prst="rect"/>
                         </pic:spPr>
@@ -1616,7 +1621,7 @@
             <w:r>
               <w:drawing>
                 <wp:inline xmlns:a="http://schemas.openxmlformats.org/drawingml/2006/main" xmlns:pic="http://schemas.openxmlformats.org/drawingml/2006/picture">
-                  <wp:extent cx="5486400" cy="1289785"/>
+                  <wp:extent cx="5486400" cy="1167319"/>
                   <wp:docPr id="13" name="Picture 13"/>
                   <wp:cNvGraphicFramePr>
                     <a:graphicFrameLocks noChangeAspect="1"/>
@@ -1637,7 +1642,7 @@
                         <pic:spPr>
                           <a:xfrm>
                             <a:off x="0" y="0"/>
-                            <a:ext cx="5486400" cy="1289785"/>
+                            <a:ext cx="5486400" cy="1167319"/>
                           </a:xfrm>
                           <a:prstGeom prst="rect"/>
                         </pic:spPr>
@@ -1699,7 +1704,7 @@
             <w:r>
               <w:drawing>
                 <wp:inline xmlns:a="http://schemas.openxmlformats.org/drawingml/2006/main" xmlns:pic="http://schemas.openxmlformats.org/drawingml/2006/picture">
-                  <wp:extent cx="5486400" cy="1289785"/>
+                  <wp:extent cx="5486400" cy="1167319"/>
                   <wp:docPr id="14" name="Picture 14"/>
                   <wp:cNvGraphicFramePr>
                     <a:graphicFrameLocks noChangeAspect="1"/>
@@ -1720,7 +1725,7 @@
                         <pic:spPr>
                           <a:xfrm>
                             <a:off x="0" y="0"/>
-                            <a:ext cx="5486400" cy="1289785"/>
+                            <a:ext cx="5486400" cy="1167319"/>
                           </a:xfrm>
                           <a:prstGeom prst="rect"/>
                         </pic:spPr>
@@ -1769,7 +1774,7 @@
             <w:r>
               <w:drawing>
                 <wp:inline xmlns:a="http://schemas.openxmlformats.org/drawingml/2006/main" xmlns:pic="http://schemas.openxmlformats.org/drawingml/2006/picture">
-                  <wp:extent cx="5029200" cy="1182303"/>
+                  <wp:extent cx="5029200" cy="1070043"/>
                   <wp:docPr id="15" name="Picture 15"/>
                   <wp:cNvGraphicFramePr>
                     <a:graphicFrameLocks noChangeAspect="1"/>
@@ -1790,7 +1795,7 @@
                         <pic:spPr>
                           <a:xfrm>
                             <a:off x="0" y="0"/>
-                            <a:ext cx="5029200" cy="1182303"/>
+                            <a:ext cx="5029200" cy="1070043"/>
                           </a:xfrm>
                           <a:prstGeom prst="rect"/>
                         </pic:spPr>
@@ -2052,7 +2057,7 @@
         <w:pStyle w:val="Heading3"/>
       </w:pPr>
       <w:r>
-        <w:t>Core feature definition pending</w:t>
+        <w:t>Core functionality</w:t>
       </w:r>
     </w:p>
     <w:tbl>
@@ -2082,7 +2087,9 @@
             <w:tcW w:type="dxa" w:w="4680"/>
           </w:tcPr>
           <w:p>
-            <w:r/>
+            <w:r>
+              <w:t>Standard user flow.</w:t>
+            </w:r>
           </w:p>
         </w:tc>
       </w:tr>
@@ -2103,7 +2110,7 @@
           </w:tcPr>
           <w:p>
             <w:r>
-              <w:t>• Support: Core feature definition pending</w:t>
+              <w:t>• Support: Core functionality</w:t>
             </w:r>
           </w:p>
         </w:tc>
@@ -2244,7 +2251,7 @@
             <w:r>
               <w:drawing>
                 <wp:inline xmlns:a="http://schemas.openxmlformats.org/drawingml/2006/main" xmlns:pic="http://schemas.openxmlformats.org/drawingml/2006/picture">
-                  <wp:extent cx="5486400" cy="11604741"/>
+                  <wp:extent cx="5486400" cy="13863071"/>
                   <wp:docPr id="17" name="Picture 17"/>
                   <wp:cNvGraphicFramePr>
                     <a:graphicFrameLocks noChangeAspect="1"/>
@@ -2265,7 +2272,7 @@
                         <pic:spPr>
                           <a:xfrm>
                             <a:off x="0" y="0"/>
-                            <a:ext cx="5486400" cy="11604741"/>
+                            <a:ext cx="5486400" cy="13863071"/>
                           </a:xfrm>
                           <a:prstGeom prst="rect"/>
                         </pic:spPr>
@@ -2343,7 +2350,7 @@
             <w:r>
               <w:drawing>
                 <wp:inline xmlns:a="http://schemas.openxmlformats.org/drawingml/2006/main" xmlns:pic="http://schemas.openxmlformats.org/drawingml/2006/picture">
-                  <wp:extent cx="5486400" cy="7983573"/>
+                  <wp:extent cx="5486400" cy="9110133"/>
                   <wp:docPr id="18" name="Picture 18"/>
                   <wp:cNvGraphicFramePr>
                     <a:graphicFrameLocks noChangeAspect="1"/>
@@ -2364,7 +2371,7 @@
                         <pic:spPr>
                           <a:xfrm>
                             <a:off x="0" y="0"/>
-                            <a:ext cx="5486400" cy="7983573"/>
+                            <a:ext cx="5486400" cy="9110133"/>
                           </a:xfrm>
                           <a:prstGeom prst="rect"/>
                         </pic:spPr>

</xml_diff>